<commit_message>
a ao xin go
</commit_message>
<xml_diff>
--- a/青信号.docx
+++ b/青信号.docx
@@ -1,11 +1,11 @@
 
 <file path=word/document.xml><?xml version="1.0" encoding="utf-8"?>
-<w:document xmlns:wpc="http://schemas.microsoft.com/office/word/2010/wordprocessingCanvas" xmlns:cx="http://schemas.microsoft.com/office/drawing/2014/chartex" xmlns:cx1="http://schemas.microsoft.com/office/drawing/2015/9/8/chartex" xmlns:cx2="http://schemas.microsoft.com/office/drawing/2015/10/21/chartex" xmlns:cx3="http://schemas.microsoft.com/office/drawing/2016/5/9/chartex" xmlns:cx4="http://schemas.microsoft.com/office/drawing/2016/5/10/chartex" xmlns:cx5="http://schemas.microsoft.com/office/drawing/2016/5/11/chartex" xmlns:cx6="http://schemas.microsoft.com/office/drawing/2016/5/12/chartex" xmlns:cx7="http://schemas.microsoft.com/office/drawing/2016/5/13/chartex" xmlns:cx8="http://schemas.microsoft.com/office/drawing/2016/5/14/chartex" xmlns:mc="http://schemas.openxmlformats.org/markup-compatibility/2006" xmlns:aink="http://schemas.microsoft.com/office/drawing/2016/ink" xmlns:am3d="http://schemas.microsoft.com/office/drawing/2017/model3d" xmlns:o="urn:schemas-microsoft-com:office:office" xmlns:r="http://schemas.openxmlformats.org/officeDocument/2006/relationships" xmlns:m="http://schemas.openxmlformats.org/officeDocument/2006/math" xmlns:v="urn:schemas-microsoft-com:vml" xmlns:wp14="http://schemas.microsoft.com/office/word/2010/wordprocessingDrawing" xmlns:wp="http://schemas.openxmlformats.org/drawingml/2006/wordprocessingDrawing" xmlns:w10="urn:schemas-microsoft-com:office:word" xmlns:w="http://schemas.openxmlformats.org/wordprocessingml/2006/main" xmlns:w14="http://schemas.microsoft.com/office/word/2010/wordml" xmlns:w15="http://schemas.microsoft.com/office/word/2012/wordml" xmlns:w16cex="http://schemas.microsoft.com/office/word/2018/wordml/cex" xmlns:w16cid="http://schemas.microsoft.com/office/word/2016/wordml/cid" xmlns:w16="http://schemas.microsoft.com/office/word/2018/wordml" xmlns:w16se="http://schemas.microsoft.com/office/word/2015/wordml/symex" xmlns:wpg="http://schemas.microsoft.com/office/word/2010/wordprocessingGroup" xmlns:wpi="http://schemas.microsoft.com/office/word/2010/wordprocessingInk" xmlns:wne="http://schemas.microsoft.com/office/word/2006/wordml" xmlns:wps="http://schemas.microsoft.com/office/word/2010/wordprocessingShape" mc:Ignorable="w14 w15 w16se w16cid w16 w16cex wp14">
+<w:document xmlns:wpc="http://schemas.microsoft.com/office/word/2010/wordprocessingCanvas" xmlns:cx="http://schemas.microsoft.com/office/drawing/2014/chartex" xmlns:cx1="http://schemas.microsoft.com/office/drawing/2015/9/8/chartex" xmlns:cx2="http://schemas.microsoft.com/office/drawing/2015/10/21/chartex" xmlns:cx3="http://schemas.microsoft.com/office/drawing/2016/5/9/chartex" xmlns:cx4="http://schemas.microsoft.com/office/drawing/2016/5/10/chartex" xmlns:cx5="http://schemas.microsoft.com/office/drawing/2016/5/11/chartex" xmlns:cx6="http://schemas.microsoft.com/office/drawing/2016/5/12/chartex" xmlns:cx7="http://schemas.microsoft.com/office/drawing/2016/5/13/chartex" xmlns:cx8="http://schemas.microsoft.com/office/drawing/2016/5/14/chartex" xmlns:mc="http://schemas.openxmlformats.org/markup-compatibility/2006" xmlns:aink="http://schemas.microsoft.com/office/drawing/2016/ink" xmlns:am3d="http://schemas.microsoft.com/office/drawing/2017/model3d" xmlns:o="urn:schemas-microsoft-com:office:office" xmlns:oel="http://schemas.microsoft.com/office/2019/extlst" xmlns:r="http://schemas.openxmlformats.org/officeDocument/2006/relationships" xmlns:m="http://schemas.openxmlformats.org/officeDocument/2006/math" xmlns:v="urn:schemas-microsoft-com:vml" xmlns:wp14="http://schemas.microsoft.com/office/word/2010/wordprocessingDrawing" xmlns:wp="http://schemas.openxmlformats.org/drawingml/2006/wordprocessingDrawing" xmlns:w10="urn:schemas-microsoft-com:office:word" xmlns:w="http://schemas.openxmlformats.org/wordprocessingml/2006/main" xmlns:w14="http://schemas.microsoft.com/office/word/2010/wordml" xmlns:w15="http://schemas.microsoft.com/office/word/2012/wordml" xmlns:w16cex="http://schemas.microsoft.com/office/word/2018/wordml/cex" xmlns:w16cid="http://schemas.microsoft.com/office/word/2016/wordml/cid" xmlns:w16="http://schemas.microsoft.com/office/word/2018/wordml" xmlns:w16sdtdh="http://schemas.microsoft.com/office/word/2020/wordml/sdtdatahash" xmlns:w16se="http://schemas.microsoft.com/office/word/2015/wordml/symex" xmlns:wpg="http://schemas.microsoft.com/office/word/2010/wordprocessingGroup" xmlns:wpi="http://schemas.microsoft.com/office/word/2010/wordprocessingInk" xmlns:wne="http://schemas.microsoft.com/office/word/2006/wordml" xmlns:wps="http://schemas.microsoft.com/office/word/2010/wordprocessingShape" mc:Ignorable="w14 w15 w16se w16cid w16 w16cex w16sdtdh wp14">
   <w:body>
     <w:p>
       <w:pPr>
         <w:rPr>
-          <w:rFonts w:eastAsia="游明朝"/>
+          <w:rFonts w:eastAsia="Yu Mincho"/>
           <w:lang w:eastAsia="ja-JP"/>
         </w:rPr>
       </w:pPr>
@@ -32,7 +32,7 @@
     <w:p>
       <w:pPr>
         <w:rPr>
-          <w:rFonts w:eastAsia="游明朝"/>
+          <w:rFonts w:eastAsia="Yu Mincho"/>
           <w:lang w:eastAsia="ja-JP"/>
         </w:rPr>
       </w:pPr>
@@ -53,7 +53,7 @@
     <w:p>
       <w:pPr>
         <w:rPr>
-          <w:rFonts w:eastAsia="游明朝"/>
+          <w:rFonts w:eastAsia="Yu Mincho"/>
           <w:lang w:eastAsia="ja-JP"/>
         </w:rPr>
       </w:pPr>
@@ -93,7 +93,7 @@
     <w:p>
       <w:pPr>
         <w:rPr>
-          <w:rFonts w:eastAsia="游明朝"/>
+          <w:rFonts w:eastAsia="Yu Mincho"/>
           <w:lang w:eastAsia="ja-JP"/>
         </w:rPr>
       </w:pPr>
@@ -108,7 +108,7 @@
     <w:p>
       <w:pPr>
         <w:rPr>
-          <w:rFonts w:eastAsia="游明朝"/>
+          <w:rFonts w:eastAsia="Yu Mincho"/>
           <w:lang w:eastAsia="ja-JP"/>
         </w:rPr>
       </w:pPr>
@@ -123,7 +123,7 @@
     <w:p>
       <w:pPr>
         <w:rPr>
-          <w:rFonts w:eastAsia="游明朝"/>
+          <w:rFonts w:eastAsia="Yu Mincho"/>
           <w:lang w:eastAsia="ja-JP"/>
         </w:rPr>
       </w:pPr>
@@ -138,6 +138,7 @@
     <w:p>
       <w:pPr>
         <w:rPr>
+          <w:rFonts w:eastAsia="Yu Mincho"/>
           <w:lang w:eastAsia="ja-JP"/>
         </w:rPr>
       </w:pPr>
@@ -152,27 +153,26 @@
         <w:rPr>
           <w:lang w:eastAsia="ja-JP"/>
         </w:rPr>
-        <w:t xml:space="preserve"> ですか」</w:t>
-      </w:r>
-    </w:p>
-    <w:p>
-      <w:pPr>
-        <w:rPr>
-          <w:rFonts w:eastAsia="游明朝"/>
-          <w:lang w:eastAsia="ja-JP"/>
-        </w:rPr>
-      </w:pPr>
-      <w:r>
-        <w:rPr>
-          <w:lang w:eastAsia="ja-JP"/>
-        </w:rPr>
-        <w:t>と聞いたら100人中100人が青信号と答えるでしょう；</w:t>
-      </w:r>
-    </w:p>
-    <w:p>
-      <w:pPr>
-        <w:rPr>
-          <w:rFonts w:eastAsia="游明朝"/>
+        <w:t xml:space="preserve"> ですか」と聞いたら</w:t>
+      </w:r>
+    </w:p>
+    <w:p>
+      <w:pPr>
+        <w:rPr>
+          <w:lang w:eastAsia="ja-JP"/>
+        </w:rPr>
+      </w:pPr>
+      <w:r>
+        <w:rPr>
+          <w:lang w:eastAsia="ja-JP"/>
+        </w:rPr>
+        <w:t>100人中100人が青信号と答えるでしょう；</w:t>
+      </w:r>
+    </w:p>
+    <w:p>
+      <w:pPr>
+        <w:rPr>
+          <w:rFonts w:eastAsia="Yu Mincho"/>
           <w:lang w:eastAsia="ja-JP"/>
         </w:rPr>
       </w:pPr>
@@ -193,22 +193,61 @@
     <w:p>
       <w:pPr>
         <w:rPr>
-          <w:rFonts w:eastAsia="游明朝"/>
-          <w:lang w:eastAsia="ja-JP"/>
-        </w:rPr>
-      </w:pPr>
-      <w:r>
-        <w:rPr>
-          <w:rFonts w:hint="eastAsia"/>
-          <w:lang w:eastAsia="ja-JP"/>
-        </w:rPr>
-        <w:t>日本人の色彩感覚が変わっているからなのでしょうか</w:t>
-      </w:r>
-    </w:p>
-    <w:p>
-      <w:pPr>
-        <w:rPr>
-          <w:rFonts w:eastAsia="游明朝"/>
+          <w:rFonts w:eastAsia="Yu Mincho"/>
+          <w:lang w:eastAsia="ja-JP"/>
+        </w:rPr>
+      </w:pPr>
+      <w:r>
+        <w:rPr>
+          <w:rFonts w:hint="eastAsia"/>
+          <w:lang w:eastAsia="ja-JP"/>
+        </w:rPr>
+        <w:t>日本人の</w:t>
+      </w:r>
+      <w:r>
+        <w:rPr>
+          <w:lang w:eastAsia="ja-JP"/>
+        </w:rPr>
+        <w:ruby>
+          <w:rubyPr>
+            <w:rubyAlign w:val="distributeSpace"/>
+            <w:hps w:val="10"/>
+            <w:hpsRaise w:val="18"/>
+            <w:hpsBaseText w:val="21"/>
+            <w:lid w:val="ja-JP"/>
+          </w:rubyPr>
+          <w:rt>
+            <w:r>
+              <w:rPr>
+                <w:rFonts w:ascii="等线" w:eastAsia="等线" w:hAnsi="等线"/>
+                <w:sz w:val="10"/>
+                <w:lang w:eastAsia="ja-JP"/>
+              </w:rPr>
+              <w:t>しきさいかんかく</w:t>
+            </w:r>
+          </w:rt>
+          <w:rubyBase>
+            <w:r>
+              <w:rPr>
+                <w:lang w:eastAsia="ja-JP"/>
+              </w:rPr>
+              <w:t>色彩感覚</w:t>
+            </w:r>
+          </w:rubyBase>
+        </w:ruby>
+      </w:r>
+      <w:r>
+        <w:rPr>
+          <w:rFonts w:hint="eastAsia"/>
+          <w:lang w:eastAsia="ja-JP"/>
+        </w:rPr>
+        <w:t>が変わっているからなのでしょうか</w:t>
+      </w:r>
+    </w:p>
+    <w:p>
+      <w:pPr>
+        <w:rPr>
+          <w:rFonts w:eastAsia="Yu Mincho"/>
           <w:lang w:eastAsia="ja-JP"/>
         </w:rPr>
       </w:pPr>
@@ -223,7 +262,7 @@
     <w:p>
       <w:pPr>
         <w:rPr>
-          <w:rFonts w:eastAsia="游明朝"/>
+          <w:rFonts w:eastAsia="Yu Mincho"/>
           <w:lang w:eastAsia="ja-JP"/>
         </w:rPr>
       </w:pPr>
@@ -238,7 +277,7 @@
     <w:p>
       <w:pPr>
         <w:rPr>
-          <w:rFonts w:eastAsia="游明朝"/>
+          <w:rFonts w:eastAsia="Yu Mincho"/>
           <w:lang w:eastAsia="ja-JP"/>
         </w:rPr>
       </w:pPr>
@@ -272,7 +311,7 @@
     <w:p>
       <w:pPr>
         <w:rPr>
-          <w:rFonts w:eastAsia="游明朝"/>
+          <w:rFonts w:eastAsia="Yu Mincho"/>
           <w:lang w:eastAsia="ja-JP"/>
         </w:rPr>
       </w:pPr>
@@ -287,7 +326,7 @@
     <w:p>
       <w:pPr>
         <w:rPr>
-          <w:rFonts w:eastAsia="游明朝"/>
+          <w:rFonts w:eastAsia="Yu Mincho"/>
           <w:lang w:eastAsia="ja-JP"/>
         </w:rPr>
       </w:pPr>
@@ -302,7 +341,7 @@
     <w:p>
       <w:pPr>
         <w:rPr>
-          <w:rFonts w:eastAsia="游明朝"/>
+          <w:rFonts w:eastAsia="Yu Mincho"/>
           <w:lang w:eastAsia="ja-JP"/>
         </w:rPr>
       </w:pPr>
@@ -331,7 +370,7 @@
     <w:p>
       <w:pPr>
         <w:rPr>
-          <w:rFonts w:eastAsia="游明朝"/>
+          <w:rFonts w:eastAsia="Yu Mincho"/>
           <w:lang w:eastAsia="ja-JP"/>
         </w:rPr>
       </w:pPr>
@@ -346,7 +385,7 @@
     <w:p>
       <w:pPr>
         <w:rPr>
-          <w:rFonts w:eastAsia="游明朝"/>
+          <w:rFonts w:eastAsia="Yu Mincho"/>
           <w:lang w:eastAsia="ja-JP"/>
         </w:rPr>
       </w:pPr>
@@ -361,7 +400,7 @@
     <w:p>
       <w:pPr>
         <w:rPr>
-          <w:rFonts w:eastAsia="游明朝"/>
+          <w:rFonts w:eastAsia="Yu Mincho"/>
           <w:lang w:eastAsia="ja-JP"/>
         </w:rPr>
       </w:pPr>
@@ -382,7 +421,7 @@
       </w:r>
       <w:r>
         <w:rPr>
-          <w:rFonts w:ascii="游明朝" w:eastAsia="游明朝" w:hAnsi="游明朝" w:hint="eastAsia"/>
+          <w:rFonts w:ascii="Yu Mincho" w:eastAsia="Yu Mincho" w:hAnsi="Yu Mincho" w:hint="eastAsia"/>
           <w:highlight w:val="green"/>
           <w:lang w:eastAsia="ja-JP"/>
         </w:rPr>
@@ -399,7 +438,7 @@
     <w:p>
       <w:pPr>
         <w:rPr>
-          <w:rFonts w:eastAsia="游明朝"/>
+          <w:rFonts w:eastAsia="Yu Mincho"/>
           <w:lang w:eastAsia="ja-JP"/>
         </w:rPr>
       </w:pPr>
@@ -414,22 +453,100 @@
     <w:p>
       <w:pPr>
         <w:rPr>
-          <w:rFonts w:eastAsia="游明朝"/>
-          <w:lang w:eastAsia="ja-JP"/>
-        </w:rPr>
-      </w:pPr>
-      <w:r>
-        <w:rPr>
-          <w:rFonts w:hint="eastAsia"/>
-          <w:lang w:eastAsia="ja-JP"/>
-        </w:rPr>
-        <w:t>緑という概念が希薄だからだと思います</w:t>
-      </w:r>
-    </w:p>
-    <w:p>
-      <w:pPr>
-        <w:rPr>
-          <w:rFonts w:eastAsia="游明朝"/>
+          <w:rFonts w:eastAsia="Yu Mincho"/>
+          <w:lang w:eastAsia="ja-JP"/>
+        </w:rPr>
+      </w:pPr>
+      <w:r>
+        <w:rPr>
+          <w:rFonts w:hint="eastAsia"/>
+          <w:lang w:eastAsia="ja-JP"/>
+        </w:rPr>
+        <w:t>緑という</w:t>
+      </w:r>
+      <w:r>
+        <w:rPr>
+          <w:lang w:eastAsia="ja-JP"/>
+        </w:rPr>
+        <w:ruby>
+          <w:rubyPr>
+            <w:rubyAlign w:val="distributeSpace"/>
+            <w:hps w:val="10"/>
+            <w:hpsRaise w:val="18"/>
+            <w:hpsBaseText w:val="21"/>
+            <w:lid w:val="ja-JP"/>
+          </w:rubyPr>
+          <w:rt>
+            <w:r>
+              <w:rPr>
+                <w:rFonts w:ascii="等线" w:eastAsia="等线" w:hAnsi="等线"/>
+                <w:sz w:val="10"/>
+                <w:lang w:eastAsia="ja-JP"/>
+              </w:rPr>
+              <w:t>がいねん</w:t>
+            </w:r>
+          </w:rt>
+          <w:rubyBase>
+            <w:r>
+              <w:rPr>
+                <w:lang w:eastAsia="ja-JP"/>
+              </w:rPr>
+              <w:t>概念</w:t>
+            </w:r>
+          </w:rubyBase>
+        </w:ruby>
+      </w:r>
+      <w:r>
+        <w:rPr>
+          <w:rFonts w:hint="eastAsia"/>
+          <w:lang w:eastAsia="ja-JP"/>
+        </w:rPr>
+        <w:t>が</w:t>
+      </w:r>
+      <w:r>
+        <w:rPr>
+          <w:lang w:eastAsia="ja-JP"/>
+        </w:rPr>
+        <w:ruby>
+          <w:rubyPr>
+            <w:rubyAlign w:val="distributeSpace"/>
+            <w:hps w:val="10"/>
+            <w:hpsRaise w:val="18"/>
+            <w:hpsBaseText w:val="21"/>
+            <w:lid w:val="ja-JP"/>
+          </w:rubyPr>
+          <w:rt>
+            <w:r>
+              <w:rPr>
+                <w:rFonts w:ascii="等线" w:eastAsia="等线" w:hAnsi="等线"/>
+                <w:sz w:val="10"/>
+                <w:lang w:eastAsia="ja-JP"/>
+              </w:rPr>
+              <w:t>きはく</w:t>
+            </w:r>
+          </w:rt>
+          <w:rubyBase>
+            <w:r>
+              <w:rPr>
+                <w:lang w:eastAsia="ja-JP"/>
+              </w:rPr>
+              <w:t>希薄</w:t>
+            </w:r>
+          </w:rubyBase>
+        </w:ruby>
+      </w:r>
+      <w:r>
+        <w:rPr>
+          <w:rFonts w:hint="eastAsia"/>
+          <w:lang w:eastAsia="ja-JP"/>
+        </w:rPr>
+        <w:t>だからだと思います</w:t>
+      </w:r>
+    </w:p>
+    <w:p>
+      <w:pPr>
+        <w:rPr>
+          <w:rFonts w:eastAsia="Yu Mincho"/>
           <w:lang w:eastAsia="ja-JP"/>
         </w:rPr>
       </w:pPr>
@@ -444,7 +561,7 @@
     <w:p>
       <w:pPr>
         <w:rPr>
-          <w:rFonts w:eastAsia="游明朝"/>
+          <w:rFonts w:eastAsia="Yu Mincho"/>
           <w:lang w:eastAsia="ja-JP"/>
         </w:rPr>
       </w:pPr>
@@ -459,7 +576,7 @@
     <w:p>
       <w:pPr>
         <w:rPr>
-          <w:rFonts w:eastAsia="游明朝"/>
+          <w:rFonts w:eastAsia="Yu Mincho"/>
           <w:lang w:eastAsia="ja-JP"/>
         </w:rPr>
       </w:pPr>
@@ -474,7 +591,7 @@
     <w:p>
       <w:pPr>
         <w:rPr>
-          <w:rFonts w:eastAsia="游明朝"/>
+          <w:rFonts w:eastAsia="Yu Mincho"/>
           <w:lang w:eastAsia="ja-JP"/>
         </w:rPr>
       </w:pPr>
@@ -503,7 +620,7 @@
     <w:p>
       <w:pPr>
         <w:rPr>
-          <w:rFonts w:eastAsia="游明朝"/>
+          <w:rFonts w:eastAsia="Yu Mincho"/>
           <w:lang w:eastAsia="ja-JP"/>
         </w:rPr>
       </w:pPr>
@@ -518,46 +635,76 @@
     <w:p>
       <w:pPr>
         <w:rPr>
-          <w:rFonts w:eastAsia="游明朝"/>
-          <w:lang w:eastAsia="ja-JP"/>
-        </w:rPr>
-      </w:pPr>
-      <w:r>
-        <w:rPr>
-          <w:rFonts w:hint="eastAsia"/>
-          <w:lang w:eastAsia="ja-JP"/>
-        </w:rPr>
-        <w:t>このようにそもそも緑という概念自体が曖昧だから</w:t>
-      </w:r>
-    </w:p>
-    <w:p>
-      <w:pPr>
-        <w:rPr>
-          <w:rFonts w:eastAsia="游明朝"/>
-          <w:lang w:eastAsia="ja-JP"/>
-        </w:rPr>
-      </w:pPr>
-      <w:proofErr w:type="gramStart"/>
-      <w:r>
-        <w:rPr>
-          <w:rFonts w:hint="eastAsia"/>
-          <w:lang w:eastAsia="ja-JP"/>
-        </w:rPr>
-        <w:t>こそ</w:t>
-      </w:r>
-      <w:proofErr w:type="gramEnd"/>
-      <w:r>
-        <w:rPr>
-          <w:rFonts w:hint="eastAsia"/>
-          <w:lang w:eastAsia="ja-JP"/>
-        </w:rPr>
-        <w:t>青信号という名前に当時の人は違和感を持たなかったのでしょう</w:t>
-      </w:r>
-    </w:p>
-    <w:p>
-      <w:pPr>
-        <w:rPr>
-          <w:rFonts w:eastAsia="游明朝"/>
+          <w:rFonts w:eastAsia="Yu Mincho"/>
+          <w:lang w:eastAsia="ja-JP"/>
+        </w:rPr>
+      </w:pPr>
+      <w:r>
+        <w:rPr>
+          <w:rFonts w:hint="eastAsia"/>
+          <w:lang w:eastAsia="ja-JP"/>
+        </w:rPr>
+        <w:t>このようにそもそも緑という概念自体が</w:t>
+      </w:r>
+      <w:r>
+        <w:rPr>
+          <w:lang w:eastAsia="ja-JP"/>
+        </w:rPr>
+        <w:ruby>
+          <w:rubyPr>
+            <w:rubyAlign w:val="distributeSpace"/>
+            <w:hps w:val="10"/>
+            <w:hpsRaise w:val="18"/>
+            <w:hpsBaseText w:val="21"/>
+            <w:lid w:val="ja-JP"/>
+          </w:rubyPr>
+          <w:rt>
+            <w:r>
+              <w:rPr>
+                <w:rFonts w:ascii="等线" w:eastAsia="等线" w:hAnsi="等线"/>
+                <w:sz w:val="10"/>
+                <w:lang w:eastAsia="ja-JP"/>
+              </w:rPr>
+              <w:t>あいまい</w:t>
+            </w:r>
+          </w:rt>
+          <w:rubyBase>
+            <w:r>
+              <w:rPr>
+                <w:lang w:eastAsia="ja-JP"/>
+              </w:rPr>
+              <w:t>曖昧</w:t>
+            </w:r>
+          </w:rubyBase>
+        </w:ruby>
+      </w:r>
+      <w:r>
+        <w:rPr>
+          <w:rFonts w:hint="eastAsia"/>
+          <w:lang w:eastAsia="ja-JP"/>
+        </w:rPr>
+        <w:t>だから</w:t>
+      </w:r>
+    </w:p>
+    <w:p>
+      <w:pPr>
+        <w:rPr>
+          <w:rFonts w:eastAsia="Yu Mincho"/>
+          <w:lang w:eastAsia="ja-JP"/>
+        </w:rPr>
+      </w:pPr>
+      <w:r>
+        <w:rPr>
+          <w:rFonts w:hint="eastAsia"/>
+          <w:lang w:eastAsia="ja-JP"/>
+        </w:rPr>
+        <w:t>こそ青信号という名前に当時の人は違和感を持たなかったのでしょう</w:t>
+      </w:r>
+    </w:p>
+    <w:p>
+      <w:pPr>
+        <w:rPr>
+          <w:rFonts w:eastAsia="Yu Mincho"/>
           <w:lang w:eastAsia="ja-JP"/>
         </w:rPr>
       </w:pPr>
@@ -572,7 +719,7 @@
     <w:p>
       <w:pPr>
         <w:rPr>
-          <w:rFonts w:eastAsia="游明朝"/>
+          <w:rFonts w:eastAsia="Yu Mincho"/>
           <w:lang w:eastAsia="ja-JP"/>
         </w:rPr>
       </w:pPr>
@@ -587,16 +734,48 @@
     <w:p>
       <w:pPr>
         <w:rPr>
-          <w:rFonts w:eastAsia="游明朝"/>
-          <w:lang w:eastAsia="ja-JP"/>
-        </w:rPr>
-      </w:pPr>
-      <w:r>
-        <w:rPr>
-          <w:rFonts w:hint="eastAsia"/>
-          <w:lang w:eastAsia="ja-JP"/>
-        </w:rPr>
-        <w:t>個人的な印象としてこのように</w:t>
+          <w:rFonts w:eastAsia="Yu Mincho"/>
+          <w:lang w:eastAsia="ja-JP"/>
+        </w:rPr>
+      </w:pPr>
+      <w:r>
+        <w:rPr>
+          <w:lang w:eastAsia="ja-JP"/>
+        </w:rPr>
+        <w:ruby>
+          <w:rubyPr>
+            <w:rubyAlign w:val="distributeSpace"/>
+            <w:hps w:val="10"/>
+            <w:hpsRaise w:val="18"/>
+            <w:hpsBaseText w:val="21"/>
+            <w:lid w:val="ja-JP"/>
+          </w:rubyPr>
+          <w:rt>
+            <w:r>
+              <w:rPr>
+                <w:rFonts w:ascii="等线" w:eastAsia="等线" w:hAnsi="等线"/>
+                <w:sz w:val="10"/>
+                <w:lang w:eastAsia="ja-JP"/>
+              </w:rPr>
+              <w:t>こじん</w:t>
+            </w:r>
+          </w:rt>
+          <w:rubyBase>
+            <w:r>
+              <w:rPr>
+                <w:lang w:eastAsia="ja-JP"/>
+              </w:rPr>
+              <w:t>個人</w:t>
+            </w:r>
+          </w:rubyBase>
+        </w:ruby>
+      </w:r>
+      <w:r>
+        <w:rPr>
+          <w:rFonts w:hint="eastAsia"/>
+          <w:lang w:eastAsia="ja-JP"/>
+        </w:rPr>
+        <w:t>的な印象としてこのように</w:t>
       </w:r>
       <w:r>
         <w:rPr>
@@ -616,13 +795,52 @@
           <w:rFonts w:hint="eastAsia"/>
           <w:lang w:eastAsia="ja-JP"/>
         </w:rPr>
-        <w:t>明らかに緑色のものを青で表記するのは</w:t>
-      </w:r>
-    </w:p>
-    <w:p>
-      <w:pPr>
-        <w:rPr>
-          <w:rFonts w:eastAsia="游明朝"/>
+        <w:t>明らかに緑色のものを青で</w:t>
+      </w:r>
+      <w:r>
+        <w:rPr>
+          <w:lang w:eastAsia="ja-JP"/>
+        </w:rPr>
+        <w:ruby>
+          <w:rubyPr>
+            <w:rubyAlign w:val="distributeSpace"/>
+            <w:hps w:val="10"/>
+            <w:hpsRaise w:val="18"/>
+            <w:hpsBaseText w:val="21"/>
+            <w:lid w:val="ja-JP"/>
+          </w:rubyPr>
+          <w:rt>
+            <w:r>
+              <w:rPr>
+                <w:rFonts w:ascii="等线" w:eastAsia="等线" w:hAnsi="等线"/>
+                <w:sz w:val="10"/>
+                <w:lang w:eastAsia="ja-JP"/>
+              </w:rPr>
+              <w:t>ひょうき</w:t>
+            </w:r>
+          </w:rt>
+          <w:rubyBase>
+            <w:r>
+              <w:rPr>
+                <w:lang w:eastAsia="ja-JP"/>
+              </w:rPr>
+              <w:t>表記</w:t>
+            </w:r>
+          </w:rubyBase>
+        </w:ruby>
+      </w:r>
+      <w:r>
+        <w:rPr>
+          <w:rFonts w:hint="eastAsia"/>
+          <w:lang w:eastAsia="ja-JP"/>
+        </w:rPr>
+        <w:t>するのは</w:t>
+      </w:r>
+    </w:p>
+    <w:p>
+      <w:pPr>
+        <w:rPr>
+          <w:rFonts w:eastAsia="Yu Mincho"/>
           <w:lang w:eastAsia="ja-JP"/>
         </w:rPr>
       </w:pPr>
@@ -649,17 +867,49 @@
       </w:r>
       <w:r>
         <w:rPr>
-          <w:rFonts w:ascii="游明朝" w:hAnsi="游明朝" w:hint="eastAsia"/>
+          <w:rFonts w:ascii="Yu Mincho" w:hAnsi="Yu Mincho" w:hint="eastAsia"/>
           <w:lang w:eastAsia="ja-JP"/>
         </w:rPr>
         <w:t>，</w:t>
       </w:r>
       <w:r>
         <w:rPr>
-          <w:rFonts w:hint="eastAsia"/>
-          <w:lang w:eastAsia="ja-JP"/>
-        </w:rPr>
-        <w:t>青汁のように</w:t>
+          <w:lang w:eastAsia="ja-JP"/>
+        </w:rPr>
+        <w:ruby>
+          <w:rubyPr>
+            <w:rubyAlign w:val="distributeSpace"/>
+            <w:hps w:val="10"/>
+            <w:hpsRaise w:val="18"/>
+            <w:hpsBaseText w:val="21"/>
+            <w:lid w:val="ja-JP"/>
+          </w:rubyPr>
+          <w:rt>
+            <w:r>
+              <w:rPr>
+                <w:rFonts w:ascii="等线" w:eastAsia="等线" w:hAnsi="等线"/>
+                <w:sz w:val="10"/>
+                <w:lang w:eastAsia="ja-JP"/>
+              </w:rPr>
+              <w:t>あおじる</w:t>
+            </w:r>
+          </w:rt>
+          <w:rubyBase>
+            <w:r>
+              <w:rPr>
+                <w:lang w:eastAsia="ja-JP"/>
+              </w:rPr>
+              <w:t>青汁</w:t>
+            </w:r>
+          </w:rubyBase>
+        </w:ruby>
+      </w:r>
+      <w:r>
+        <w:rPr>
+          <w:rFonts w:hint="eastAsia"/>
+          <w:lang w:eastAsia="ja-JP"/>
+        </w:rPr>
+        <w:t>のように</w:t>
       </w:r>
       <w:r>
         <w:rPr>
@@ -672,7 +922,7 @@
     <w:p>
       <w:pPr>
         <w:rPr>
-          <w:rFonts w:eastAsia="游明朝"/>
+          <w:rFonts w:eastAsia="Yu Mincho"/>
           <w:lang w:eastAsia="ja-JP"/>
         </w:rPr>
       </w:pPr>
@@ -687,7 +937,7 @@
     <w:p>
       <w:pPr>
         <w:rPr>
-          <w:rFonts w:eastAsia="游明朝"/>
+          <w:rFonts w:eastAsia="Yu Mincho"/>
           <w:lang w:eastAsia="ja-JP"/>
         </w:rPr>
       </w:pPr>
@@ -702,7 +952,7 @@
     <w:p>
       <w:pPr>
         <w:rPr>
-          <w:rFonts w:eastAsia="游明朝"/>
+          <w:rFonts w:eastAsia="Yu Mincho"/>
           <w:lang w:eastAsia="ja-JP"/>
         </w:rPr>
       </w:pPr>
@@ -717,7 +967,7 @@
     <w:p>
       <w:pPr>
         <w:rPr>
-          <w:rFonts w:eastAsia="游明朝"/>
+          <w:rFonts w:eastAsia="Yu Mincho"/>
           <w:lang w:eastAsia="ja-JP"/>
         </w:rPr>
       </w:pPr>
@@ -732,7 +982,7 @@
     <w:p>
       <w:pPr>
         <w:rPr>
-          <w:rFonts w:eastAsia="游明朝"/>
+          <w:rFonts w:eastAsia="Yu Mincho"/>
           <w:lang w:eastAsia="ja-JP"/>
         </w:rPr>
       </w:pPr>
@@ -747,22 +997,23 @@
     <w:p>
       <w:pPr>
         <w:rPr>
-          <w:rFonts w:eastAsia="游明朝"/>
-          <w:lang w:eastAsia="ja-JP"/>
-        </w:rPr>
-      </w:pPr>
-      <w:r>
-        <w:rPr>
-          <w:rFonts w:hint="eastAsia"/>
-          <w:lang w:eastAsia="ja-JP"/>
-        </w:rPr>
+          <w:rFonts w:eastAsia="Yu Mincho"/>
+          <w:lang w:eastAsia="ja-JP"/>
+        </w:rPr>
+      </w:pPr>
+      <w:r>
+        <w:rPr>
+          <w:rFonts w:hint="eastAsia"/>
+          <w:lang w:eastAsia="ja-JP"/>
+        </w:rPr>
+        <w:lastRenderedPageBreak/>
         <w:t>間違いなく青りんごという答えが返ってくると思いますが</w:t>
       </w:r>
     </w:p>
     <w:p>
       <w:pPr>
         <w:rPr>
-          <w:rFonts w:eastAsia="游明朝"/>
+          <w:rFonts w:eastAsia="Yu Mincho"/>
           <w:lang w:eastAsia="ja-JP"/>
         </w:rPr>
       </w:pPr>
@@ -777,7 +1028,7 @@
     <w:p>
       <w:pPr>
         <w:rPr>
-          <w:rFonts w:eastAsia="游明朝"/>
+          <w:rFonts w:eastAsia="Yu Mincho"/>
           <w:lang w:eastAsia="ja-JP"/>
         </w:rPr>
       </w:pPr>
@@ -792,7 +1043,7 @@
     <w:p>
       <w:pPr>
         <w:rPr>
-          <w:rFonts w:eastAsia="游明朝"/>
+          <w:rFonts w:eastAsia="Yu Mincho"/>
           <w:lang w:eastAsia="ja-JP"/>
         </w:rPr>
       </w:pPr>
@@ -807,7 +1058,7 @@
     <w:p>
       <w:pPr>
         <w:rPr>
-          <w:rFonts w:eastAsia="游明朝"/>
+          <w:rFonts w:eastAsia="Yu Mincho"/>
           <w:lang w:eastAsia="ja-JP"/>
         </w:rPr>
       </w:pPr>
@@ -817,96 +1068,6 @@
           <w:lang w:eastAsia="ja-JP"/>
         </w:rPr>
         <w:t>皆さんの国でもこのような現象はありますでしょうか</w:t>
-      </w:r>
-    </w:p>
-    <w:p>
-      <w:pPr>
-        <w:rPr>
-          <w:rFonts w:eastAsia="游明朝"/>
-          <w:lang w:eastAsia="ja-JP"/>
-        </w:rPr>
-      </w:pPr>
-      <w:r>
-        <w:rPr>
-          <w:rFonts w:hint="eastAsia"/>
-          <w:lang w:eastAsia="ja-JP"/>
-        </w:rPr>
-        <w:t>コメント欄で教えていただければと思います</w:t>
-      </w:r>
-    </w:p>
-    <w:p>
-      <w:pPr>
-        <w:rPr>
-          <w:rFonts w:eastAsia="游明朝"/>
-          <w:lang w:eastAsia="ja-JP"/>
-        </w:rPr>
-      </w:pPr>
-    </w:p>
-    <w:p>
-      <w:pPr>
-        <w:rPr>
-          <w:rFonts w:eastAsia="游明朝"/>
-          <w:lang w:eastAsia="ja-JP"/>
-        </w:rPr>
-      </w:pPr>
-      <w:proofErr w:type="spellStart"/>
-      <w:r>
-        <w:rPr>
-          <w:lang w:eastAsia="ja-JP"/>
-        </w:rPr>
-        <w:t>jlpt</w:t>
-      </w:r>
-      <w:proofErr w:type="spellEnd"/>
-      <w:r>
-        <w:rPr>
-          <w:lang w:eastAsia="ja-JP"/>
-        </w:rPr>
-        <w:t>対策講座など複数の日本語のオン</w:t>
-      </w:r>
-      <w:r>
-        <w:rPr>
-          <w:rFonts w:hint="eastAsia"/>
-          <w:lang w:eastAsia="ja-JP"/>
-        </w:rPr>
-        <w:t>ラインコースを提供していますので</w:t>
-      </w:r>
-    </w:p>
-    <w:p>
-      <w:pPr>
-        <w:rPr>
-          <w:rFonts w:eastAsia="游明朝"/>
-          <w:lang w:eastAsia="ja-JP"/>
-        </w:rPr>
-      </w:pPr>
-      <w:r>
-        <w:rPr>
-          <w:rFonts w:hint="eastAsia"/>
-          <w:lang w:eastAsia="ja-JP"/>
-        </w:rPr>
-        <w:t>興味のある方は概要欄のリンクをチェックしてみてください</w:t>
-      </w:r>
-    </w:p>
-    <w:p>
-      <w:pPr>
-        <w:rPr>
-          <w:rFonts w:eastAsia="游明朝"/>
-          <w:lang w:eastAsia="ja-JP"/>
-        </w:rPr>
-      </w:pPr>
-      <w:r>
-        <w:rPr>
-          <w:rFonts w:hint="eastAsia"/>
-          <w:lang w:eastAsia="ja-JP"/>
-        </w:rPr>
-        <w:t>それでは今回の内容はここまでまた次回お会いしましょう</w:t>
-      </w:r>
-    </w:p>
-    <w:p>
-      <w:r>
-        <w:rPr>
-          <w:rFonts w:hint="eastAsia"/>
-        </w:rPr>
-        <w:t>さよなら</w:t>
       </w:r>
     </w:p>
     <w:p/>
@@ -921,7 +1082,7 @@
 </file>
 
 <file path=word/endnotes.xml><?xml version="1.0" encoding="utf-8"?>
-<w:endnotes xmlns:wpc="http://schemas.microsoft.com/office/word/2010/wordprocessingCanvas" xmlns:cx="http://schemas.microsoft.com/office/drawing/2014/chartex" xmlns:cx1="http://schemas.microsoft.com/office/drawing/2015/9/8/chartex" xmlns:cx2="http://schemas.microsoft.com/office/drawing/2015/10/21/chartex" xmlns:cx3="http://schemas.microsoft.com/office/drawing/2016/5/9/chartex" xmlns:cx4="http://schemas.microsoft.com/office/drawing/2016/5/10/chartex" xmlns:cx5="http://schemas.microsoft.com/office/drawing/2016/5/11/chartex" xmlns:cx6="http://schemas.microsoft.com/office/drawing/2016/5/12/chartex" xmlns:cx7="http://schemas.microsoft.com/office/drawing/2016/5/13/chartex" xmlns:cx8="http://schemas.microsoft.com/office/drawing/2016/5/14/chartex" xmlns:mc="http://schemas.openxmlformats.org/markup-compatibility/2006" xmlns:aink="http://schemas.microsoft.com/office/drawing/2016/ink" xmlns:am3d="http://schemas.microsoft.com/office/drawing/2017/model3d" xmlns:o="urn:schemas-microsoft-com:office:office" xmlns:r="http://schemas.openxmlformats.org/officeDocument/2006/relationships" xmlns:m="http://schemas.openxmlformats.org/officeDocument/2006/math" xmlns:v="urn:schemas-microsoft-com:vml" xmlns:wp14="http://schemas.microsoft.com/office/word/2010/wordprocessingDrawing" xmlns:wp="http://schemas.openxmlformats.org/drawingml/2006/wordprocessingDrawing" xmlns:w10="urn:schemas-microsoft-com:office:word" xmlns:w="http://schemas.openxmlformats.org/wordprocessingml/2006/main" xmlns:w14="http://schemas.microsoft.com/office/word/2010/wordml" xmlns:w15="http://schemas.microsoft.com/office/word/2012/wordml" xmlns:w16cex="http://schemas.microsoft.com/office/word/2018/wordml/cex" xmlns:w16cid="http://schemas.microsoft.com/office/word/2016/wordml/cid" xmlns:w16="http://schemas.microsoft.com/office/word/2018/wordml" xmlns:w16se="http://schemas.microsoft.com/office/word/2015/wordml/symex" xmlns:wpg="http://schemas.microsoft.com/office/word/2010/wordprocessingGroup" xmlns:wpi="http://schemas.microsoft.com/office/word/2010/wordprocessingInk" xmlns:wne="http://schemas.microsoft.com/office/word/2006/wordml" xmlns:wps="http://schemas.microsoft.com/office/word/2010/wordprocessingShape" mc:Ignorable="w14 w15 w16se w16cid w16 w16cex wp14">
+<w:endnotes xmlns:wpc="http://schemas.microsoft.com/office/word/2010/wordprocessingCanvas" xmlns:cx="http://schemas.microsoft.com/office/drawing/2014/chartex" xmlns:cx1="http://schemas.microsoft.com/office/drawing/2015/9/8/chartex" xmlns:cx2="http://schemas.microsoft.com/office/drawing/2015/10/21/chartex" xmlns:cx3="http://schemas.microsoft.com/office/drawing/2016/5/9/chartex" xmlns:cx4="http://schemas.microsoft.com/office/drawing/2016/5/10/chartex" xmlns:cx5="http://schemas.microsoft.com/office/drawing/2016/5/11/chartex" xmlns:cx6="http://schemas.microsoft.com/office/drawing/2016/5/12/chartex" xmlns:cx7="http://schemas.microsoft.com/office/drawing/2016/5/13/chartex" xmlns:cx8="http://schemas.microsoft.com/office/drawing/2016/5/14/chartex" xmlns:mc="http://schemas.openxmlformats.org/markup-compatibility/2006" xmlns:aink="http://schemas.microsoft.com/office/drawing/2016/ink" xmlns:am3d="http://schemas.microsoft.com/office/drawing/2017/model3d" xmlns:o="urn:schemas-microsoft-com:office:office" xmlns:oel="http://schemas.microsoft.com/office/2019/extlst" xmlns:r="http://schemas.openxmlformats.org/officeDocument/2006/relationships" xmlns:m="http://schemas.openxmlformats.org/officeDocument/2006/math" xmlns:v="urn:schemas-microsoft-com:vml" xmlns:wp14="http://schemas.microsoft.com/office/word/2010/wordprocessingDrawing" xmlns:wp="http://schemas.openxmlformats.org/drawingml/2006/wordprocessingDrawing" xmlns:w10="urn:schemas-microsoft-com:office:word" xmlns:w="http://schemas.openxmlformats.org/wordprocessingml/2006/main" xmlns:w14="http://schemas.microsoft.com/office/word/2010/wordml" xmlns:w15="http://schemas.microsoft.com/office/word/2012/wordml" xmlns:w16cex="http://schemas.microsoft.com/office/word/2018/wordml/cex" xmlns:w16cid="http://schemas.microsoft.com/office/word/2016/wordml/cid" xmlns:w16="http://schemas.microsoft.com/office/word/2018/wordml" xmlns:w16sdtdh="http://schemas.microsoft.com/office/word/2020/wordml/sdtdatahash" xmlns:w16se="http://schemas.microsoft.com/office/word/2015/wordml/symex" xmlns:wpg="http://schemas.microsoft.com/office/word/2010/wordprocessingGroup" xmlns:wpi="http://schemas.microsoft.com/office/word/2010/wordprocessingInk" xmlns:wne="http://schemas.microsoft.com/office/word/2006/wordml" xmlns:wps="http://schemas.microsoft.com/office/word/2010/wordprocessingShape" mc:Ignorable="w14 w15 w16se w16cid w16 w16cex w16sdtdh wp14">
   <w:endnote w:type="separator" w:id="-1">
     <w:p>
       <w:r>
@@ -940,7 +1101,7 @@
 </file>
 
 <file path=word/footnotes.xml><?xml version="1.0" encoding="utf-8"?>
-<w:footnotes xmlns:wpc="http://schemas.microsoft.com/office/word/2010/wordprocessingCanvas" xmlns:cx="http://schemas.microsoft.com/office/drawing/2014/chartex" xmlns:cx1="http://schemas.microsoft.com/office/drawing/2015/9/8/chartex" xmlns:cx2="http://schemas.microsoft.com/office/drawing/2015/10/21/chartex" xmlns:cx3="http://schemas.microsoft.com/office/drawing/2016/5/9/chartex" xmlns:cx4="http://schemas.microsoft.com/office/drawing/2016/5/10/chartex" xmlns:cx5="http://schemas.microsoft.com/office/drawing/2016/5/11/chartex" xmlns:cx6="http://schemas.microsoft.com/office/drawing/2016/5/12/chartex" xmlns:cx7="http://schemas.microsoft.com/office/drawing/2016/5/13/chartex" xmlns:cx8="http://schemas.microsoft.com/office/drawing/2016/5/14/chartex" xmlns:mc="http://schemas.openxmlformats.org/markup-compatibility/2006" xmlns:aink="http://schemas.microsoft.com/office/drawing/2016/ink" xmlns:am3d="http://schemas.microsoft.com/office/drawing/2017/model3d" xmlns:o="urn:schemas-microsoft-com:office:office" xmlns:r="http://schemas.openxmlformats.org/officeDocument/2006/relationships" xmlns:m="http://schemas.openxmlformats.org/officeDocument/2006/math" xmlns:v="urn:schemas-microsoft-com:vml" xmlns:wp14="http://schemas.microsoft.com/office/word/2010/wordprocessingDrawing" xmlns:wp="http://schemas.openxmlformats.org/drawingml/2006/wordprocessingDrawing" xmlns:w10="urn:schemas-microsoft-com:office:word" xmlns:w="http://schemas.openxmlformats.org/wordprocessingml/2006/main" xmlns:w14="http://schemas.microsoft.com/office/word/2010/wordml" xmlns:w15="http://schemas.microsoft.com/office/word/2012/wordml" xmlns:w16cex="http://schemas.microsoft.com/office/word/2018/wordml/cex" xmlns:w16cid="http://schemas.microsoft.com/office/word/2016/wordml/cid" xmlns:w16="http://schemas.microsoft.com/office/word/2018/wordml" xmlns:w16se="http://schemas.microsoft.com/office/word/2015/wordml/symex" xmlns:wpg="http://schemas.microsoft.com/office/word/2010/wordprocessingGroup" xmlns:wpi="http://schemas.microsoft.com/office/word/2010/wordprocessingInk" xmlns:wne="http://schemas.microsoft.com/office/word/2006/wordml" xmlns:wps="http://schemas.microsoft.com/office/word/2010/wordprocessingShape" mc:Ignorable="w14 w15 w16se w16cid w16 w16cex wp14">
+<w:footnotes xmlns:wpc="http://schemas.microsoft.com/office/word/2010/wordprocessingCanvas" xmlns:cx="http://schemas.microsoft.com/office/drawing/2014/chartex" xmlns:cx1="http://schemas.microsoft.com/office/drawing/2015/9/8/chartex" xmlns:cx2="http://schemas.microsoft.com/office/drawing/2015/10/21/chartex" xmlns:cx3="http://schemas.microsoft.com/office/drawing/2016/5/9/chartex" xmlns:cx4="http://schemas.microsoft.com/office/drawing/2016/5/10/chartex" xmlns:cx5="http://schemas.microsoft.com/office/drawing/2016/5/11/chartex" xmlns:cx6="http://schemas.microsoft.com/office/drawing/2016/5/12/chartex" xmlns:cx7="http://schemas.microsoft.com/office/drawing/2016/5/13/chartex" xmlns:cx8="http://schemas.microsoft.com/office/drawing/2016/5/14/chartex" xmlns:mc="http://schemas.openxmlformats.org/markup-compatibility/2006" xmlns:aink="http://schemas.microsoft.com/office/drawing/2016/ink" xmlns:am3d="http://schemas.microsoft.com/office/drawing/2017/model3d" xmlns:o="urn:schemas-microsoft-com:office:office" xmlns:oel="http://schemas.microsoft.com/office/2019/extlst" xmlns:r="http://schemas.openxmlformats.org/officeDocument/2006/relationships" xmlns:m="http://schemas.openxmlformats.org/officeDocument/2006/math" xmlns:v="urn:schemas-microsoft-com:vml" xmlns:wp14="http://schemas.microsoft.com/office/word/2010/wordprocessingDrawing" xmlns:wp="http://schemas.openxmlformats.org/drawingml/2006/wordprocessingDrawing" xmlns:w10="urn:schemas-microsoft-com:office:word" xmlns:w="http://schemas.openxmlformats.org/wordprocessingml/2006/main" xmlns:w14="http://schemas.microsoft.com/office/word/2010/wordml" xmlns:w15="http://schemas.microsoft.com/office/word/2012/wordml" xmlns:w16cex="http://schemas.microsoft.com/office/word/2018/wordml/cex" xmlns:w16cid="http://schemas.microsoft.com/office/word/2016/wordml/cid" xmlns:w16="http://schemas.microsoft.com/office/word/2018/wordml" xmlns:w16sdtdh="http://schemas.microsoft.com/office/word/2020/wordml/sdtdatahash" xmlns:w16se="http://schemas.microsoft.com/office/word/2015/wordml/symex" xmlns:wpg="http://schemas.microsoft.com/office/word/2010/wordprocessingGroup" xmlns:wpi="http://schemas.microsoft.com/office/word/2010/wordprocessingInk" xmlns:wne="http://schemas.microsoft.com/office/word/2006/wordml" xmlns:wps="http://schemas.microsoft.com/office/word/2010/wordprocessingShape" mc:Ignorable="w14 w15 w16se w16cid w16 w16cex w16sdtdh wp14">
   <w:footnote w:type="separator" w:id="-1">
     <w:p>
       <w:r>
@@ -959,7 +1120,7 @@
 </file>
 
 <file path=word/styles.xml><?xml version="1.0" encoding="utf-8"?>
-<w:styles xmlns:mc="http://schemas.openxmlformats.org/markup-compatibility/2006" xmlns:r="http://schemas.openxmlformats.org/officeDocument/2006/relationships" xmlns:w="http://schemas.openxmlformats.org/wordprocessingml/2006/main" xmlns:w14="http://schemas.microsoft.com/office/word/2010/wordml" xmlns:w15="http://schemas.microsoft.com/office/word/2012/wordml" xmlns:w16cex="http://schemas.microsoft.com/office/word/2018/wordml/cex" xmlns:w16cid="http://schemas.microsoft.com/office/word/2016/wordml/cid" xmlns:w16="http://schemas.microsoft.com/office/word/2018/wordml" xmlns:w16se="http://schemas.microsoft.com/office/word/2015/wordml/symex" mc:Ignorable="w14 w15 w16se w16cid w16 w16cex">
+<w:styles xmlns:mc="http://schemas.openxmlformats.org/markup-compatibility/2006" xmlns:r="http://schemas.openxmlformats.org/officeDocument/2006/relationships" xmlns:w="http://schemas.openxmlformats.org/wordprocessingml/2006/main" xmlns:w14="http://schemas.microsoft.com/office/word/2010/wordml" xmlns:w15="http://schemas.microsoft.com/office/word/2012/wordml" xmlns:w16cex="http://schemas.microsoft.com/office/word/2018/wordml/cex" xmlns:w16cid="http://schemas.microsoft.com/office/word/2016/wordml/cid" xmlns:w16="http://schemas.microsoft.com/office/word/2018/wordml" xmlns:w16sdtdh="http://schemas.microsoft.com/office/word/2020/wordml/sdtdatahash" xmlns:w16se="http://schemas.microsoft.com/office/word/2015/wordml/symex" mc:Ignorable="w14 w15 w16se w16cid w16 w16cex w16sdtdh">
   <w:docDefaults>
     <w:rPrDefault>
       <w:rPr>
@@ -1409,7 +1570,7 @@
     </w:rPr>
   </w:style>
   <w:style w:type="character" w:customStyle="1" w:styleId="a4">
-    <w:name w:val="ヘッダー (文字)"/>
+    <w:name w:val="页眉 字符"/>
     <w:basedOn w:val="a0"/>
     <w:link w:val="a3"/>
     <w:uiPriority w:val="99"/>
@@ -1440,7 +1601,7 @@
     </w:rPr>
   </w:style>
   <w:style w:type="character" w:customStyle="1" w:styleId="a6">
-    <w:name w:val="フッター (文字)"/>
+    <w:name w:val="页脚 字符"/>
     <w:basedOn w:val="a0"/>
     <w:link w:val="a5"/>
     <w:uiPriority w:val="99"/>

</xml_diff>